<commit_message>
Grammar and Content correction
</commit_message>
<xml_diff>
--- a/03-Documentation/User story Analisys.docx
+++ b/03-Documentation/User story Analisys.docx
@@ -178,12 +178,12 @@
           <wp:inline distB="114300" distT="114300" distL="114300" distR="114300">
             <wp:extent cx="4986338" cy="2774789"/>
             <wp:effectExtent b="0" l="0" r="0" t="0"/>
-            <wp:docPr id="4" name="image3.png"/>
+            <wp:docPr id="4" name="image4.png"/>
             <a:graphic>
               <a:graphicData uri="http://schemas.openxmlformats.org/drawingml/2006/picture">
                 <pic:pic>
                   <pic:nvPicPr>
-                    <pic:cNvPr id="0" name="image3.png"/>
+                    <pic:cNvPr id="0" name="image4.png"/>
                     <pic:cNvPicPr preferRelativeResize="0"/>
                   </pic:nvPicPr>
                   <pic:blipFill>
@@ -429,7 +429,7 @@
           <w:szCs w:val="30"/>
           <w:rtl w:val="0"/>
         </w:rPr>
-        <w:t xml:space="preserve">1.- The user told us that to enter the subway station the first thing to do is to buy a card, which came included with a recharge of 13 trips, after that tour he walked to the ticket office and at that very moment he can choose where he will go, after that pass the card to register the trip and once passed the card digitally, a trip is deducted, from there he went down some escalators and went to the subway platform where he waited for the subway, when the subway arrived the doors opened automatically because if not he had the possibility to press a button, only if it was in green, because if it was in red/orange it will not let you press it and the subway will stop for about 30 minutes.</w:t>
+        <w:t xml:space="preserve">1.- The user told us that to enter the subway station the first thing to do is to buy a card, which came included with a recharge of 13 trips, after that tour he walked to the ticket office and at that very moment he can choose where he will go, after that pass the card to register the trip and once passed the card digitally, a trip is deducted, from there he went down some escalators and went to the subway platform where he waited for the subway when the subway arrived the doors opened automatically because if not he could press a button, only if it was in green because if it was in red/orange it will not let you press it and the subway will stop for about 30 minutes.</w:t>
       </w:r>
     </w:p>
     <w:p>
@@ -491,12 +491,12 @@
           <wp:inline distB="114300" distT="114300" distL="114300" distR="114300">
             <wp:extent cx="3562350" cy="2019300"/>
             <wp:effectExtent b="0" l="0" r="0" t="0"/>
-            <wp:docPr id="5" name="image1.png"/>
+            <wp:docPr id="5" name="image5.png"/>
             <a:graphic>
               <a:graphicData uri="http://schemas.openxmlformats.org/drawingml/2006/picture">
                 <pic:pic>
                   <pic:nvPicPr>
-                    <pic:cNvPr id="0" name="image1.png"/>
+                    <pic:cNvPr id="0" name="image5.png"/>
                     <pic:cNvPicPr preferRelativeResize="0"/>
                   </pic:nvPicPr>
                   <pic:blipFill>
@@ -663,7 +663,7 @@
           <w:highlight w:val="white"/>
           <w:rtl w:val="0"/>
         </w:rPr>
-        <w:t xml:space="preserve"> paying € 5 or at most € 50 having a card which is economical because you can make transfers, that is, for an hour you can pay € 1.40 and get on the tram several times, but not from the same stop, this card is also valid to get on the  bus.</w:t>
+        <w:t xml:space="preserve"> paying € 5 or at most € 50 having a card which is economical because you can make transfers, that is, for an hour you can pay € 1.40 and get on the tram several times, but not from the same stop, this card is also valid to get on the bus.</w:t>
       </w:r>
     </w:p>
     <w:p>
@@ -700,7 +700,7 @@
           <w:highlight w:val="white"/>
           <w:rtl w:val="0"/>
         </w:rPr>
-        <w:t xml:space="preserve">days: with this you can get on the tram and the bus as many times as you want, but only by paying your ticket you can not pay your friends.</w:t>
+        <w:t xml:space="preserve">days: with this, you can get on the tram and the bus as many times as you want, but only by paying for your ticket, you can not pay your friends.</w:t>
       </w:r>
       <w:r>
         <w:drawing>
@@ -715,12 +715,12 @@
             <wp:extent cx="2525018" cy="2376488"/>
             <wp:effectExtent b="0" l="0" r="0" t="0"/>
             <wp:wrapNone/>
-            <wp:docPr id="1" name="image5.png"/>
+            <wp:docPr id="1" name="image3.png"/>
             <a:graphic>
               <a:graphicData uri="http://schemas.openxmlformats.org/drawingml/2006/picture">
                 <pic:pic>
                   <pic:nvPicPr>
-                    <pic:cNvPr id="0" name="image5.png"/>
+                    <pic:cNvPr id="0" name="image3.png"/>
                     <pic:cNvPicPr preferRelativeResize="0"/>
                   </pic:nvPicPr>
                   <pic:blipFill>
@@ -1116,27 +1116,47 @@
           <w:szCs w:val="30"/>
           <w:rtl w:val="0"/>
         </w:rPr>
-        <w:t xml:space="preserve">-The system shall allow users to purchase tickets through: deposits, transfers and payments to counters.</w:t>
-      </w:r>
-    </w:p>
-    <w:p>
-      <w:pPr>
-        <w:spacing w:after="240" w:before="240" w:lineRule="auto"/>
-        <w:jc w:val="both"/>
-        <w:rPr>
-          <w:rFonts w:ascii="Times New Roman" w:cs="Times New Roman" w:eastAsia="Times New Roman" w:hAnsi="Times New Roman"/>
-          <w:sz w:val="30"/>
-          <w:szCs w:val="30"/>
-        </w:rPr>
-      </w:pPr>
-      <w:r>
-        <w:rPr>
-          <w:rFonts w:ascii="Times New Roman" w:cs="Times New Roman" w:eastAsia="Times New Roman" w:hAnsi="Times New Roman"/>
-          <w:sz w:val="30"/>
-          <w:szCs w:val="30"/>
-          <w:rtl w:val="0"/>
-        </w:rPr>
-        <w:t xml:space="preserve">-The system will have a register and control of passengers through a database that will provide their ID and passport number in case of foreigners.</w:t>
+        <w:t xml:space="preserve">-The system shall start with a login where the user introduces his ID or passport ID and a password.</w:t>
+      </w:r>
+    </w:p>
+    <w:p>
+      <w:pPr>
+        <w:spacing w:after="240" w:before="240" w:lineRule="auto"/>
+        <w:jc w:val="both"/>
+        <w:rPr>
+          <w:rFonts w:ascii="Times New Roman" w:cs="Times New Roman" w:eastAsia="Times New Roman" w:hAnsi="Times New Roman"/>
+          <w:sz w:val="30"/>
+          <w:szCs w:val="30"/>
+        </w:rPr>
+      </w:pPr>
+      <w:r>
+        <w:rPr>
+          <w:rFonts w:ascii="Times New Roman" w:cs="Times New Roman" w:eastAsia="Times New Roman" w:hAnsi="Times New Roman"/>
+          <w:sz w:val="30"/>
+          <w:szCs w:val="30"/>
+          <w:rtl w:val="0"/>
+        </w:rPr>
+        <w:t xml:space="preserve">-The system shall have the option to register or create an account.</w:t>
+      </w:r>
+    </w:p>
+    <w:p>
+      <w:pPr>
+        <w:spacing w:after="240" w:before="240" w:lineRule="auto"/>
+        <w:jc w:val="both"/>
+        <w:rPr>
+          <w:rFonts w:ascii="Times New Roman" w:cs="Times New Roman" w:eastAsia="Times New Roman" w:hAnsi="Times New Roman"/>
+          <w:sz w:val="30"/>
+          <w:szCs w:val="30"/>
+        </w:rPr>
+      </w:pPr>
+      <w:r>
+        <w:rPr>
+          <w:rFonts w:ascii="Times New Roman" w:cs="Times New Roman" w:eastAsia="Times New Roman" w:hAnsi="Times New Roman"/>
+          <w:sz w:val="30"/>
+          <w:szCs w:val="30"/>
+          <w:rtl w:val="0"/>
+        </w:rPr>
+        <w:t xml:space="preserve">-The system shall allow users to recharge the multimodal card through deposits, transfers, and payments to counters.</w:t>
       </w:r>
     </w:p>
     <w:p>
@@ -1193,7 +1213,31 @@
           <w:highlight w:val="white"/>
           <w:rtl w:val="0"/>
         </w:rPr>
-        <w:t xml:space="preserve">-The system shall share the schedule to the passengers.</w:t>
+        <w:t xml:space="preserve">-The system shall share the schedule with the passengers.</w:t>
+      </w:r>
+    </w:p>
+    <w:p>
+      <w:pPr>
+        <w:spacing w:after="240" w:before="240" w:lineRule="auto"/>
+        <w:jc w:val="both"/>
+        <w:rPr>
+          <w:rFonts w:ascii="Times New Roman" w:cs="Times New Roman" w:eastAsia="Times New Roman" w:hAnsi="Times New Roman"/>
+          <w:color w:val="202124"/>
+          <w:sz w:val="30"/>
+          <w:szCs w:val="30"/>
+          <w:highlight w:val="white"/>
+        </w:rPr>
+      </w:pPr>
+      <w:r>
+        <w:rPr>
+          <w:rFonts w:ascii="Times New Roman" w:cs="Times New Roman" w:eastAsia="Times New Roman" w:hAnsi="Times New Roman"/>
+          <w:color w:val="202124"/>
+          <w:sz w:val="30"/>
+          <w:szCs w:val="30"/>
+          <w:highlight w:val="white"/>
+          <w:rtl w:val="0"/>
+        </w:rPr>
+        <w:t xml:space="preserve">-The system shall allow the passengers to use an emergency button in case of a dangerous situation.</w:t>
       </w:r>
     </w:p>
     <w:sectPr>
@@ -1230,12 +1274,12 @@
           <wp:extent cx="5731200" cy="101600"/>
           <wp:effectExtent b="0" l="0" r="0" t="0"/>
           <wp:wrapNone/>
-          <wp:docPr id="3" name="image4.png"/>
+          <wp:docPr id="3" name="image1.png"/>
           <a:graphic>
             <a:graphicData uri="http://schemas.openxmlformats.org/drawingml/2006/picture">
               <pic:pic>
                 <pic:nvPicPr>
-                  <pic:cNvPr id="0" name="image4.png"/>
+                  <pic:cNvPr id="0" name="image1.png"/>
                   <pic:cNvPicPr preferRelativeResize="0"/>
                 </pic:nvPicPr>
                 <pic:blipFill>

</xml_diff>